<commit_message>
small fixes and adaptions
</commit_message>
<xml_diff>
--- a/public/docs/LiranFarageCV_EngUpdated.docx
+++ b/public/docs/LiranFarageCV_EngUpdated.docx
@@ -358,7 +358,7 @@
           <w:szCs w:val="28"/>
           <w:rtl w:val="0"/>
         </w:rPr>
-        <w:t xml:space="preserve">Highly motivated, curious, open-source enthusiastic ,clean &amp; testable code programmer who believes that no matter you are, if you are not going to invent the wheel, at least read the manual meticulously and stay clean after you. I would rather ask for a rod, not for a fish, prefer thinking than continuously asking questions. I believe in listening to yourself over blindly satisfying others.</w:t>
+        <w:t xml:space="preserve">Highly motivated, curious, open-source enthusiastic ,clean &amp; testable code programmer. I have more then 1 and half year working experience of web developing. Graduated in Information System Engineering from Ben Gurion University.</w:t>
       </w:r>
     </w:p>
     <w:p>
@@ -471,7 +471,7 @@
           <w:szCs w:val="28"/>
           <w:rtl w:val="0"/>
         </w:rPr>
-        <w:t xml:space="preserve">Taken a part in full-stack developing the next generation of national alert system incorporated Beeper Inc. and IDF's Home Front Command, as well as Front-end developing in "Ararit" project: appeals system for passengers of the light rail in Jerusalem.</w:t>
+        <w:t xml:space="preserve">Taken a part in full-stack developing the next generation of national alert system incorporated Beeper Inc. and the Home Front Command(Pikud Ha’Oref), as well as Front-end developing in "Ararit" project: appeals system for passengers of the light rail in Jerusalem.</w:t>
       </w:r>
       <w:r>
         <w:rPr>
@@ -512,6 +512,66 @@
     </w:p>
     <w:p>
       <w:pPr>
+        <w:spacing w:after="0" w:before="0" w:line="240" w:lineRule="auto"/>
+        <w:ind w:left="1417.3228346456694" w:right="1184.8818897637811" w:firstLine="0"/>
+        <w:contextualSpacing w:val="0"/>
+        <w:jc w:val="left"/>
+        <w:rPr>
+          <w:rFonts w:ascii="Calibri" w:cs="Calibri" w:eastAsia="Calibri" w:hAnsi="Calibri"/>
+          <w:color w:val="000000"/>
+          <w:sz w:val="28"/>
+          <w:szCs w:val="28"/>
+          <w:shd w:fill="auto" w:val="clear"/>
+          <w:vertAlign w:val="baseline"/>
+        </w:rPr>
+      </w:pPr>
+      <w:r>
+        <w:rPr>
+          <w:rFonts w:ascii="Calibri" w:cs="Calibri" w:eastAsia="Calibri" w:hAnsi="Calibri"/>
+          <w:b w:val="1"/>
+          <w:color w:val="000000"/>
+          <w:sz w:val="28"/>
+          <w:szCs w:val="28"/>
+          <w:u w:val="single"/>
+          <w:shd w:fill="auto" w:val="clear"/>
+          <w:vertAlign w:val="baseline"/>
+          <w:rtl w:val="0"/>
+        </w:rPr>
+        <w:t xml:space="preserve">Education</w:t>
+      </w:r>
+      <w:r>
+        <w:rPr>
+          <w:rFonts w:ascii="Calibri" w:cs="Calibri" w:eastAsia="Calibri" w:hAnsi="Calibri"/>
+          <w:color w:val="000000"/>
+          <w:sz w:val="28"/>
+          <w:szCs w:val="28"/>
+          <w:shd w:fill="auto" w:val="clear"/>
+          <w:vertAlign w:val="baseline"/>
+          <w:rtl w:val="0"/>
+        </w:rPr>
+        <w:tab/>
+      </w:r>
+    </w:p>
+    <w:p>
+      <w:pPr>
+        <w:spacing w:after="0" w:before="0" w:line="240" w:lineRule="auto"/>
+        <w:ind w:left="1417.3228346456694" w:right="1184.8818897637811" w:firstLine="0"/>
+        <w:contextualSpacing w:val="0"/>
+        <w:jc w:val="left"/>
+        <w:rPr>
+          <w:rFonts w:ascii="Calibri" w:cs="Calibri" w:eastAsia="Calibri" w:hAnsi="Calibri"/>
+          <w:sz w:val="28"/>
+          <w:szCs w:val="28"/>
+        </w:rPr>
+      </w:pPr>
+      <w:r>
+        <w:rPr>
+          <w:rtl w:val="0"/>
+        </w:rPr>
+      </w:r>
+    </w:p>
+    <w:p>
+      <w:pPr>
         <w:spacing w:after="0" w:before="0" w:line="259" w:lineRule="auto"/>
         <w:ind w:left="1417.3228346456694" w:right="1184.8818897637811" w:firstLine="0"/>
         <w:contextualSpacing w:val="0"/>
@@ -528,6 +588,142 @@
       <w:r>
         <w:rPr>
           <w:rFonts w:ascii="Calibri" w:cs="Calibri" w:eastAsia="Calibri" w:hAnsi="Calibri"/>
+          <w:i w:val="1"/>
+          <w:color w:val="000000"/>
+          <w:sz w:val="28"/>
+          <w:szCs w:val="28"/>
+          <w:shd w:fill="auto" w:val="clear"/>
+          <w:vertAlign w:val="baseline"/>
+          <w:rtl w:val="0"/>
+        </w:rPr>
+        <w:t xml:space="preserve">2013 – 2017</w:t>
+      </w:r>
+      <w:r>
+        <w:rPr>
+          <w:rFonts w:ascii="Calibri" w:cs="Calibri" w:eastAsia="Calibri" w:hAnsi="Calibri"/>
+          <w:color w:val="000000"/>
+          <w:sz w:val="28"/>
+          <w:szCs w:val="28"/>
+          <w:shd w:fill="auto" w:val="clear"/>
+          <w:vertAlign w:val="baseline"/>
+          <w:rtl w:val="0"/>
+        </w:rPr>
+        <w:t xml:space="preserve"> | B.Sc in Information Systems Engineering, BGU.    </w:t>
+      </w:r>
+    </w:p>
+    <w:p>
+      <w:pPr>
+        <w:spacing w:after="0" w:before="0" w:line="259" w:lineRule="auto"/>
+        <w:ind w:left="1417.3228346456694" w:right="1184.8818897637811" w:firstLine="0"/>
+        <w:contextualSpacing w:val="0"/>
+        <w:jc w:val="left"/>
+        <w:rPr>
+          <w:rFonts w:ascii="Calibri" w:cs="Calibri" w:eastAsia="Calibri" w:hAnsi="Calibri"/>
+          <w:color w:val="000000"/>
+          <w:sz w:val="28"/>
+          <w:szCs w:val="28"/>
+          <w:shd w:fill="auto" w:val="clear"/>
+          <w:vertAlign w:val="baseline"/>
+        </w:rPr>
+      </w:pPr>
+      <w:r>
+        <w:rPr>
+          <w:rFonts w:ascii="Calibri" w:cs="Calibri" w:eastAsia="Calibri" w:hAnsi="Calibri"/>
+          <w:color w:val="000000"/>
+          <w:sz w:val="28"/>
+          <w:szCs w:val="28"/>
+          <w:u w:val="single"/>
+          <w:shd w:fill="auto" w:val="clear"/>
+          <w:vertAlign w:val="baseline"/>
+          <w:rtl w:val="0"/>
+        </w:rPr>
+        <w:t xml:space="preserve">Software developing</w:t>
+      </w:r>
+      <w:r>
+        <w:rPr>
+          <w:rFonts w:ascii="Calibri" w:cs="Calibri" w:eastAsia="Calibri" w:hAnsi="Calibri"/>
+          <w:color w:val="000000"/>
+          <w:sz w:val="28"/>
+          <w:szCs w:val="28"/>
+          <w:shd w:fill="auto" w:val="clear"/>
+          <w:vertAlign w:val="baseline"/>
+          <w:rtl w:val="0"/>
+        </w:rPr>
+        <w:t xml:space="preserve">: C, C++, C# (incl. WPF), Java, Android, Bash scripting.</w:t>
+      </w:r>
+    </w:p>
+    <w:p>
+      <w:pPr>
+        <w:spacing w:after="0" w:before="0" w:line="259" w:lineRule="auto"/>
+        <w:ind w:left="1417.3228346456694" w:right="1184.8818897637811" w:firstLine="0"/>
+        <w:contextualSpacing w:val="0"/>
+        <w:jc w:val="left"/>
+        <w:rPr>
+          <w:rFonts w:ascii="Calibri" w:cs="Calibri" w:eastAsia="Calibri" w:hAnsi="Calibri"/>
+          <w:color w:val="000000"/>
+          <w:sz w:val="28"/>
+          <w:szCs w:val="28"/>
+          <w:shd w:fill="auto" w:val="clear"/>
+          <w:vertAlign w:val="baseline"/>
+        </w:rPr>
+      </w:pPr>
+      <w:r>
+        <w:rPr>
+          <w:rFonts w:ascii="Calibri" w:cs="Calibri" w:eastAsia="Calibri" w:hAnsi="Calibri"/>
+          <w:color w:val="000000"/>
+          <w:sz w:val="28"/>
+          <w:szCs w:val="28"/>
+          <w:u w:val="single"/>
+          <w:shd w:fill="auto" w:val="clear"/>
+          <w:vertAlign w:val="baseline"/>
+          <w:rtl w:val="0"/>
+        </w:rPr>
+        <w:t xml:space="preserve">Web</w:t>
+      </w:r>
+      <w:r>
+        <w:rPr>
+          <w:rFonts w:ascii="Calibri" w:cs="Calibri" w:eastAsia="Calibri" w:hAnsi="Calibri"/>
+          <w:color w:val="000000"/>
+          <w:sz w:val="28"/>
+          <w:szCs w:val="28"/>
+          <w:shd w:fill="auto" w:val="clear"/>
+          <w:vertAlign w:val="baseline"/>
+          <w:rtl w:val="0"/>
+        </w:rPr>
+        <w:t xml:space="preserve">:ASP.NET, SQL Server, JavaScript, AngularJS, JQuery, CSS, HTML5.</w:t>
+      </w:r>
+    </w:p>
+    <w:p>
+      <w:pPr>
+        <w:spacing w:after="0" w:before="0" w:line="259" w:lineRule="auto"/>
+        <w:ind w:left="1417.3228346456694" w:right="1184.8818897637811" w:firstLine="0"/>
+        <w:contextualSpacing w:val="0"/>
+        <w:jc w:val="left"/>
+        <w:rPr>
+          <w:rFonts w:ascii="Calibri" w:cs="Calibri" w:eastAsia="Calibri" w:hAnsi="Calibri"/>
+          <w:color w:val="000000"/>
+          <w:sz w:val="28"/>
+          <w:szCs w:val="28"/>
+          <w:shd w:fill="auto" w:val="clear"/>
+          <w:vertAlign w:val="baseline"/>
+        </w:rPr>
+      </w:pPr>
+      <w:r>
+        <w:rPr>
+          <w:rFonts w:ascii="Calibri" w:cs="Calibri" w:eastAsia="Calibri" w:hAnsi="Calibri"/>
+          <w:color w:val="000000"/>
+          <w:sz w:val="28"/>
+          <w:szCs w:val="28"/>
+          <w:u w:val="single"/>
+          <w:shd w:fill="auto" w:val="clear"/>
+          <w:vertAlign w:val="baseline"/>
+          <w:rtl w:val="0"/>
+        </w:rPr>
+        <w:t xml:space="preserve">Databases</w:t>
+      </w:r>
+      <w:r>
+        <w:rPr>
+          <w:rFonts w:ascii="Calibri" w:cs="Calibri" w:eastAsia="Calibri" w:hAnsi="Calibri"/>
           <w:b w:val="1"/>
           <w:color w:val="000000"/>
           <w:sz w:val="28"/>
@@ -537,19 +733,19 @@
           <w:vertAlign w:val="baseline"/>
           <w:rtl w:val="0"/>
         </w:rPr>
-        <w:t xml:space="preserve">Education</w:t>
-      </w:r>
-      <w:r>
-        <w:rPr>
-          <w:rFonts w:ascii="Calibri" w:cs="Calibri" w:eastAsia="Calibri" w:hAnsi="Calibri"/>
-          <w:color w:val="000000"/>
-          <w:sz w:val="28"/>
-          <w:szCs w:val="28"/>
-          <w:shd w:fill="auto" w:val="clear"/>
-          <w:vertAlign w:val="baseline"/>
-          <w:rtl w:val="0"/>
-        </w:rPr>
-        <w:tab/>
+        <w:t xml:space="preserve">:</w:t>
+      </w:r>
+      <w:r>
+        <w:rPr>
+          <w:rFonts w:ascii="Calibri" w:cs="Calibri" w:eastAsia="Calibri" w:hAnsi="Calibri"/>
+          <w:color w:val="000000"/>
+          <w:sz w:val="28"/>
+          <w:szCs w:val="28"/>
+          <w:shd w:fill="auto" w:val="clear"/>
+          <w:vertAlign w:val="baseline"/>
+          <w:rtl w:val="0"/>
+        </w:rPr>
+        <w:t xml:space="preserve"> SQL Server, SQLite, MongoDB, Redis and Cassandra.</w:t>
       </w:r>
     </w:p>
     <w:p>
@@ -560,14 +756,37 @@
         <w:jc w:val="left"/>
         <w:rPr>
           <w:rFonts w:ascii="Calibri" w:cs="Calibri" w:eastAsia="Calibri" w:hAnsi="Calibri"/>
-          <w:sz w:val="28"/>
-          <w:szCs w:val="28"/>
-        </w:rPr>
-      </w:pPr>
-      <w:r>
-        <w:rPr>
-          <w:rtl w:val="0"/>
-        </w:rPr>
+          <w:color w:val="000000"/>
+          <w:sz w:val="28"/>
+          <w:szCs w:val="28"/>
+          <w:shd w:fill="auto" w:val="clear"/>
+          <w:vertAlign w:val="baseline"/>
+        </w:rPr>
+      </w:pPr>
+      <w:r>
+        <w:rPr>
+          <w:rFonts w:ascii="Calibri" w:cs="Calibri" w:eastAsia="Calibri" w:hAnsi="Calibri"/>
+          <w:color w:val="000000"/>
+          <w:sz w:val="28"/>
+          <w:szCs w:val="28"/>
+          <w:u w:val="single"/>
+          <w:shd w:fill="auto" w:val="clear"/>
+          <w:vertAlign w:val="baseline"/>
+          <w:rtl w:val="0"/>
+        </w:rPr>
+        <w:t xml:space="preserve">Machine Learning:</w:t>
+      </w:r>
+      <w:r>
+        <w:rPr>
+          <w:rFonts w:ascii="Calibri" w:cs="Calibri" w:eastAsia="Calibri" w:hAnsi="Calibri"/>
+          <w:color w:val="000000"/>
+          <w:sz w:val="28"/>
+          <w:szCs w:val="28"/>
+          <w:shd w:fill="auto" w:val="clear"/>
+          <w:vertAlign w:val="baseline"/>
+          <w:rtl w:val="0"/>
+        </w:rPr>
+        <w:t xml:space="preserve"> As part of the final project – creating a dynamic</w:t>
       </w:r>
     </w:p>
     <w:p>
@@ -588,6 +807,94 @@
       <w:r>
         <w:rPr>
           <w:rFonts w:ascii="Calibri" w:cs="Calibri" w:eastAsia="Calibri" w:hAnsi="Calibri"/>
+          <w:color w:val="000000"/>
+          <w:sz w:val="28"/>
+          <w:szCs w:val="28"/>
+          <w:shd w:fill="auto" w:val="clear"/>
+          <w:vertAlign w:val="baseline"/>
+          <w:rtl w:val="0"/>
+        </w:rPr>
+        <w:t xml:space="preserve">benign/malicious .apk classifier using </w:t>
+      </w:r>
+      <w:r>
+        <w:rPr>
+          <w:rFonts w:ascii="Calibri" w:cs="Calibri" w:eastAsia="Calibri" w:hAnsi="Calibri"/>
+          <w:sz w:val="28"/>
+          <w:szCs w:val="28"/>
+          <w:rtl w:val="0"/>
+        </w:rPr>
+        <w:t xml:space="preserve">open-source </w:t>
+      </w:r>
+      <w:r>
+        <w:rPr>
+          <w:rFonts w:ascii="Calibri" w:cs="Calibri" w:eastAsia="Calibri" w:hAnsi="Calibri"/>
+          <w:color w:val="000000"/>
+          <w:sz w:val="28"/>
+          <w:szCs w:val="28"/>
+          <w:shd w:fill="auto" w:val="clear"/>
+          <w:vertAlign w:val="baseline"/>
+          <w:rtl w:val="0"/>
+        </w:rPr>
+        <w:t xml:space="preserve">sandbox named </w:t>
+      </w:r>
+      <w:r>
+        <w:rPr>
+          <w:rFonts w:ascii="Calibri" w:cs="Calibri" w:eastAsia="Calibri" w:hAnsi="Calibri"/>
+          <w:sz w:val="28"/>
+          <w:szCs w:val="28"/>
+          <w:rtl w:val="0"/>
+        </w:rPr>
+        <w:t xml:space="preserve">Cuckoo-Droid </w:t>
+      </w:r>
+      <w:r>
+        <w:rPr>
+          <w:rFonts w:ascii="Calibri" w:cs="Calibri" w:eastAsia="Calibri" w:hAnsi="Calibri"/>
+          <w:color w:val="000000"/>
+          <w:sz w:val="28"/>
+          <w:szCs w:val="28"/>
+          <w:shd w:fill="auto" w:val="clear"/>
+          <w:vertAlign w:val="baseline"/>
+          <w:rtl w:val="0"/>
+        </w:rPr>
+        <w:t xml:space="preserve"> and Python libraries,</w:t>
+      </w:r>
+      <w:r>
+        <w:rPr>
+          <w:rFonts w:ascii="Calibri" w:cs="Calibri" w:eastAsia="Calibri" w:hAnsi="Calibri"/>
+          <w:sz w:val="28"/>
+          <w:szCs w:val="28"/>
+          <w:rtl w:val="0"/>
+        </w:rPr>
+        <w:t xml:space="preserve"> </w:t>
+      </w:r>
+      <w:r>
+        <w:rPr>
+          <w:rFonts w:ascii="Calibri" w:cs="Calibri" w:eastAsia="Calibri" w:hAnsi="Calibri"/>
+          <w:color w:val="000000"/>
+          <w:sz w:val="28"/>
+          <w:szCs w:val="28"/>
+          <w:shd w:fill="auto" w:val="clear"/>
+          <w:vertAlign w:val="baseline"/>
+          <w:rtl w:val="0"/>
+        </w:rPr>
+        <w:t xml:space="preserve">deployed on Ubuntu OS.</w:t>
+      </w:r>
+    </w:p>
+    <w:p>
+      <w:pPr>
+        <w:spacing w:after="0" w:before="0" w:line="259" w:lineRule="auto"/>
+        <w:ind w:left="1417.3228346456694" w:right="1184.8818897637811" w:firstLine="0"/>
+        <w:contextualSpacing w:val="0"/>
+        <w:jc w:val="left"/>
+        <w:rPr>
+          <w:rFonts w:ascii="Calibri" w:cs="Calibri" w:eastAsia="Calibri" w:hAnsi="Calibri"/>
+          <w:sz w:val="28"/>
+          <w:szCs w:val="28"/>
+        </w:rPr>
+      </w:pPr>
+      <w:r>
+        <w:rPr>
+          <w:rFonts w:ascii="Calibri" w:cs="Calibri" w:eastAsia="Calibri" w:hAnsi="Calibri"/>
           <w:i w:val="1"/>
           <w:color w:val="000000"/>
           <w:sz w:val="28"/>
@@ -596,19 +903,24 @@
           <w:vertAlign w:val="baseline"/>
           <w:rtl w:val="0"/>
         </w:rPr>
-        <w:t xml:space="preserve">2013 – 2017</w:t>
-      </w:r>
-      <w:r>
-        <w:rPr>
-          <w:rFonts w:ascii="Calibri" w:cs="Calibri" w:eastAsia="Calibri" w:hAnsi="Calibri"/>
-          <w:color w:val="000000"/>
-          <w:sz w:val="28"/>
-          <w:szCs w:val="28"/>
-          <w:shd w:fill="auto" w:val="clear"/>
-          <w:vertAlign w:val="baseline"/>
-          <w:rtl w:val="0"/>
-        </w:rPr>
-        <w:t xml:space="preserve"> | B.Sc in Information Systems Engineering, BGU.    </w:t>
+        <w:t xml:space="preserve">2004 - 2007</w:t>
+      </w:r>
+      <w:r>
+        <w:rPr>
+          <w:rFonts w:ascii="Calibri" w:cs="Calibri" w:eastAsia="Calibri" w:hAnsi="Calibri"/>
+          <w:color w:val="000000"/>
+          <w:sz w:val="28"/>
+          <w:szCs w:val="28"/>
+          <w:shd w:fill="auto" w:val="clear"/>
+          <w:vertAlign w:val="baseline"/>
+          <w:rtl w:val="0"/>
+        </w:rPr>
+        <w:t xml:space="preserve"> | CCNA Certified as part of Neta Project, during high school.</w:t>
+      </w:r>
+      <w:r>
+        <w:rPr>
+          <w:rtl w:val="0"/>
+        </w:rPr>
       </w:r>
     </w:p>
     <w:p>
@@ -619,37 +931,16 @@
         <w:jc w:val="left"/>
         <w:rPr>
           <w:rFonts w:ascii="Calibri" w:cs="Calibri" w:eastAsia="Calibri" w:hAnsi="Calibri"/>
-          <w:color w:val="000000"/>
-          <w:sz w:val="28"/>
-          <w:szCs w:val="28"/>
-          <w:shd w:fill="auto" w:val="clear"/>
-          <w:vertAlign w:val="baseline"/>
-        </w:rPr>
-      </w:pPr>
-      <w:r>
-        <w:rPr>
-          <w:rFonts w:ascii="Calibri" w:cs="Calibri" w:eastAsia="Calibri" w:hAnsi="Calibri"/>
-          <w:color w:val="000000"/>
-          <w:sz w:val="28"/>
-          <w:szCs w:val="28"/>
-          <w:u w:val="single"/>
-          <w:shd w:fill="auto" w:val="clear"/>
-          <w:vertAlign w:val="baseline"/>
-          <w:rtl w:val="0"/>
-        </w:rPr>
-        <w:t xml:space="preserve">Software developing</w:t>
-      </w:r>
-      <w:r>
-        <w:rPr>
-          <w:rFonts w:ascii="Calibri" w:cs="Calibri" w:eastAsia="Calibri" w:hAnsi="Calibri"/>
-          <w:color w:val="000000"/>
-          <w:sz w:val="28"/>
-          <w:szCs w:val="28"/>
-          <w:shd w:fill="auto" w:val="clear"/>
-          <w:vertAlign w:val="baseline"/>
-          <w:rtl w:val="0"/>
-        </w:rPr>
-        <w:t xml:space="preserve">: C, C++, C# (incl. WPF), Java, Android, Bash scripting.</w:t>
+          <w:b w:val="1"/>
+          <w:sz w:val="28"/>
+          <w:szCs w:val="28"/>
+          <w:u w:val="single"/>
+        </w:rPr>
+      </w:pPr>
+      <w:r>
+        <w:rPr>
+          <w:rtl w:val="0"/>
+        </w:rPr>
       </w:r>
     </w:p>
     <w:p>
@@ -660,37 +951,28 @@
         <w:jc w:val="left"/>
         <w:rPr>
           <w:rFonts w:ascii="Calibri" w:cs="Calibri" w:eastAsia="Calibri" w:hAnsi="Calibri"/>
-          <w:color w:val="000000"/>
-          <w:sz w:val="28"/>
-          <w:szCs w:val="28"/>
-          <w:shd w:fill="auto" w:val="clear"/>
-          <w:vertAlign w:val="baseline"/>
-        </w:rPr>
-      </w:pPr>
-      <w:r>
-        <w:rPr>
-          <w:rFonts w:ascii="Calibri" w:cs="Calibri" w:eastAsia="Calibri" w:hAnsi="Calibri"/>
-          <w:color w:val="000000"/>
-          <w:sz w:val="28"/>
-          <w:szCs w:val="28"/>
-          <w:u w:val="single"/>
-          <w:shd w:fill="auto" w:val="clear"/>
-          <w:vertAlign w:val="baseline"/>
-          <w:rtl w:val="0"/>
-        </w:rPr>
-        <w:t xml:space="preserve">Web</w:t>
-      </w:r>
-      <w:r>
-        <w:rPr>
-          <w:rFonts w:ascii="Calibri" w:cs="Calibri" w:eastAsia="Calibri" w:hAnsi="Calibri"/>
-          <w:color w:val="000000"/>
-          <w:sz w:val="28"/>
-          <w:szCs w:val="28"/>
-          <w:shd w:fill="auto" w:val="clear"/>
-          <w:vertAlign w:val="baseline"/>
-          <w:rtl w:val="0"/>
-        </w:rPr>
-        <w:t xml:space="preserve">:ASP.NET, SQL Server, JavaScript, AngularJS, JQuery, CSS, HTML5.</w:t>
+          <w:b w:val="1"/>
+          <w:color w:val="000000"/>
+          <w:sz w:val="28"/>
+          <w:szCs w:val="28"/>
+          <w:u w:val="single"/>
+          <w:shd w:fill="auto" w:val="clear"/>
+          <w:vertAlign w:val="baseline"/>
+        </w:rPr>
+      </w:pPr>
+      <w:r>
+        <w:rPr>
+          <w:rFonts w:ascii="Calibri" w:cs="Calibri" w:eastAsia="Calibri" w:hAnsi="Calibri"/>
+          <w:b w:val="1"/>
+          <w:color w:val="000000"/>
+          <w:sz w:val="28"/>
+          <w:szCs w:val="28"/>
+          <w:u w:val="single"/>
+          <w:shd w:fill="auto" w:val="clear"/>
+          <w:vertAlign w:val="baseline"/>
+          <w:rtl w:val="0"/>
+        </w:rPr>
+        <w:t xml:space="preserve">Military Service</w:t>
       </w:r>
     </w:p>
     <w:p>
@@ -701,193 +983,6 @@
         <w:jc w:val="left"/>
         <w:rPr>
           <w:rFonts w:ascii="Calibri" w:cs="Calibri" w:eastAsia="Calibri" w:hAnsi="Calibri"/>
-          <w:color w:val="000000"/>
-          <w:sz w:val="28"/>
-          <w:szCs w:val="28"/>
-          <w:shd w:fill="auto" w:val="clear"/>
-          <w:vertAlign w:val="baseline"/>
-        </w:rPr>
-      </w:pPr>
-      <w:r>
-        <w:rPr>
-          <w:rFonts w:ascii="Calibri" w:cs="Calibri" w:eastAsia="Calibri" w:hAnsi="Calibri"/>
-          <w:color w:val="000000"/>
-          <w:sz w:val="28"/>
-          <w:szCs w:val="28"/>
-          <w:u w:val="single"/>
-          <w:shd w:fill="auto" w:val="clear"/>
-          <w:vertAlign w:val="baseline"/>
-          <w:rtl w:val="0"/>
-        </w:rPr>
-        <w:t xml:space="preserve">Databases</w:t>
-      </w:r>
-      <w:r>
-        <w:rPr>
-          <w:rFonts w:ascii="Calibri" w:cs="Calibri" w:eastAsia="Calibri" w:hAnsi="Calibri"/>
-          <w:b w:val="1"/>
-          <w:color w:val="000000"/>
-          <w:sz w:val="28"/>
-          <w:szCs w:val="28"/>
-          <w:u w:val="single"/>
-          <w:shd w:fill="auto" w:val="clear"/>
-          <w:vertAlign w:val="baseline"/>
-          <w:rtl w:val="0"/>
-        </w:rPr>
-        <w:t xml:space="preserve">:</w:t>
-      </w:r>
-      <w:r>
-        <w:rPr>
-          <w:rFonts w:ascii="Calibri" w:cs="Calibri" w:eastAsia="Calibri" w:hAnsi="Calibri"/>
-          <w:color w:val="000000"/>
-          <w:sz w:val="28"/>
-          <w:szCs w:val="28"/>
-          <w:shd w:fill="auto" w:val="clear"/>
-          <w:vertAlign w:val="baseline"/>
-          <w:rtl w:val="0"/>
-        </w:rPr>
-        <w:t xml:space="preserve"> SQL Server, SQLite, MongoDB, Redis and Cassandra.</w:t>
-      </w:r>
-    </w:p>
-    <w:p>
-      <w:pPr>
-        <w:spacing w:after="0" w:before="0" w:line="259" w:lineRule="auto"/>
-        <w:ind w:left="1417.3228346456694" w:right="1184.8818897637811" w:firstLine="0"/>
-        <w:contextualSpacing w:val="0"/>
-        <w:jc w:val="left"/>
-        <w:rPr>
-          <w:rFonts w:ascii="Calibri" w:cs="Calibri" w:eastAsia="Calibri" w:hAnsi="Calibri"/>
-          <w:color w:val="000000"/>
-          <w:sz w:val="28"/>
-          <w:szCs w:val="28"/>
-          <w:shd w:fill="auto" w:val="clear"/>
-          <w:vertAlign w:val="baseline"/>
-        </w:rPr>
-      </w:pPr>
-      <w:r>
-        <w:rPr>
-          <w:rFonts w:ascii="Calibri" w:cs="Calibri" w:eastAsia="Calibri" w:hAnsi="Calibri"/>
-          <w:color w:val="000000"/>
-          <w:sz w:val="28"/>
-          <w:szCs w:val="28"/>
-          <w:u w:val="single"/>
-          <w:shd w:fill="auto" w:val="clear"/>
-          <w:vertAlign w:val="baseline"/>
-          <w:rtl w:val="0"/>
-        </w:rPr>
-        <w:t xml:space="preserve">Machine Learning:</w:t>
-      </w:r>
-      <w:r>
-        <w:rPr>
-          <w:rFonts w:ascii="Calibri" w:cs="Calibri" w:eastAsia="Calibri" w:hAnsi="Calibri"/>
-          <w:color w:val="000000"/>
-          <w:sz w:val="28"/>
-          <w:szCs w:val="28"/>
-          <w:shd w:fill="auto" w:val="clear"/>
-          <w:vertAlign w:val="baseline"/>
-          <w:rtl w:val="0"/>
-        </w:rPr>
-        <w:t xml:space="preserve"> As part of the final project – creating a dynamic</w:t>
-      </w:r>
-    </w:p>
-    <w:p>
-      <w:pPr>
-        <w:spacing w:after="0" w:before="0" w:line="259" w:lineRule="auto"/>
-        <w:ind w:left="1417.3228346456694" w:right="1184.8818897637811" w:firstLine="0"/>
-        <w:contextualSpacing w:val="0"/>
-        <w:jc w:val="left"/>
-        <w:rPr>
-          <w:rFonts w:ascii="Calibri" w:cs="Calibri" w:eastAsia="Calibri" w:hAnsi="Calibri"/>
-          <w:color w:val="000000"/>
-          <w:sz w:val="28"/>
-          <w:szCs w:val="28"/>
-          <w:shd w:fill="auto" w:val="clear"/>
-          <w:vertAlign w:val="baseline"/>
-        </w:rPr>
-      </w:pPr>
-      <w:r>
-        <w:rPr>
-          <w:rFonts w:ascii="Calibri" w:cs="Calibri" w:eastAsia="Calibri" w:hAnsi="Calibri"/>
-          <w:color w:val="000000"/>
-          <w:sz w:val="28"/>
-          <w:szCs w:val="28"/>
-          <w:shd w:fill="auto" w:val="clear"/>
-          <w:vertAlign w:val="baseline"/>
-          <w:rtl w:val="0"/>
-        </w:rPr>
-        <w:t xml:space="preserve">benign/malicious .apk classifier using </w:t>
-      </w:r>
-      <w:r>
-        <w:rPr>
-          <w:rFonts w:ascii="Calibri" w:cs="Calibri" w:eastAsia="Calibri" w:hAnsi="Calibri"/>
-          <w:sz w:val="28"/>
-          <w:szCs w:val="28"/>
-          <w:rtl w:val="0"/>
-        </w:rPr>
-        <w:t xml:space="preserve">open-source </w:t>
-      </w:r>
-      <w:r>
-        <w:rPr>
-          <w:rFonts w:ascii="Calibri" w:cs="Calibri" w:eastAsia="Calibri" w:hAnsi="Calibri"/>
-          <w:color w:val="000000"/>
-          <w:sz w:val="28"/>
-          <w:szCs w:val="28"/>
-          <w:shd w:fill="auto" w:val="clear"/>
-          <w:vertAlign w:val="baseline"/>
-          <w:rtl w:val="0"/>
-        </w:rPr>
-        <w:t xml:space="preserve">sandbox named </w:t>
-      </w:r>
-      <w:r>
-        <w:rPr>
-          <w:rFonts w:ascii="Calibri" w:cs="Calibri" w:eastAsia="Calibri" w:hAnsi="Calibri"/>
-          <w:sz w:val="28"/>
-          <w:szCs w:val="28"/>
-          <w:rtl w:val="0"/>
-        </w:rPr>
-        <w:t xml:space="preserve">Cuckoo-Droid </w:t>
-      </w:r>
-      <w:r>
-        <w:rPr>
-          <w:rFonts w:ascii="Calibri" w:cs="Calibri" w:eastAsia="Calibri" w:hAnsi="Calibri"/>
-          <w:color w:val="000000"/>
-          <w:sz w:val="28"/>
-          <w:szCs w:val="28"/>
-          <w:shd w:fill="auto" w:val="clear"/>
-          <w:vertAlign w:val="baseline"/>
-          <w:rtl w:val="0"/>
-        </w:rPr>
-        <w:t xml:space="preserve"> and Python libraries,</w:t>
-      </w:r>
-      <w:r>
-        <w:rPr>
-          <w:rFonts w:ascii="Calibri" w:cs="Calibri" w:eastAsia="Calibri" w:hAnsi="Calibri"/>
-          <w:sz w:val="28"/>
-          <w:szCs w:val="28"/>
-          <w:rtl w:val="0"/>
-        </w:rPr>
-        <w:t xml:space="preserve"> </w:t>
-      </w:r>
-      <w:r>
-        <w:rPr>
-          <w:rFonts w:ascii="Calibri" w:cs="Calibri" w:eastAsia="Calibri" w:hAnsi="Calibri"/>
-          <w:color w:val="000000"/>
-          <w:sz w:val="28"/>
-          <w:szCs w:val="28"/>
-          <w:shd w:fill="auto" w:val="clear"/>
-          <w:vertAlign w:val="baseline"/>
-          <w:rtl w:val="0"/>
-        </w:rPr>
-        <w:t xml:space="preserve">deployed on Ubuntu OS.</w:t>
-      </w:r>
-    </w:p>
-    <w:p>
-      <w:pPr>
-        <w:spacing w:after="0" w:before="0" w:line="259" w:lineRule="auto"/>
-        <w:ind w:left="1417.3228346456694" w:right="1184.8818897637811" w:firstLine="0"/>
-        <w:contextualSpacing w:val="0"/>
-        <w:jc w:val="left"/>
-        <w:rPr>
-          <w:rFonts w:ascii="Calibri" w:cs="Calibri" w:eastAsia="Calibri" w:hAnsi="Calibri"/>
           <w:sz w:val="28"/>
           <w:szCs w:val="28"/>
         </w:rPr>
@@ -903,101 +998,6 @@
           <w:vertAlign w:val="baseline"/>
           <w:rtl w:val="0"/>
         </w:rPr>
-        <w:t xml:space="preserve">2004 - 2007</w:t>
-      </w:r>
-      <w:r>
-        <w:rPr>
-          <w:rFonts w:ascii="Calibri" w:cs="Calibri" w:eastAsia="Calibri" w:hAnsi="Calibri"/>
-          <w:color w:val="000000"/>
-          <w:sz w:val="28"/>
-          <w:szCs w:val="28"/>
-          <w:shd w:fill="auto" w:val="clear"/>
-          <w:vertAlign w:val="baseline"/>
-          <w:rtl w:val="0"/>
-        </w:rPr>
-        <w:t xml:space="preserve"> | CCNA Certified as part of Neta Project, during high school.</w:t>
-      </w:r>
-      <w:r>
-        <w:rPr>
-          <w:rtl w:val="0"/>
-        </w:rPr>
-      </w:r>
-    </w:p>
-    <w:p>
-      <w:pPr>
-        <w:spacing w:after="0" w:before="0" w:line="259" w:lineRule="auto"/>
-        <w:ind w:left="1417.3228346456694" w:right="1184.8818897637811" w:firstLine="0"/>
-        <w:contextualSpacing w:val="0"/>
-        <w:jc w:val="left"/>
-        <w:rPr>
-          <w:rFonts w:ascii="Calibri" w:cs="Calibri" w:eastAsia="Calibri" w:hAnsi="Calibri"/>
-          <w:b w:val="1"/>
-          <w:sz w:val="28"/>
-          <w:szCs w:val="28"/>
-          <w:u w:val="single"/>
-        </w:rPr>
-      </w:pPr>
-      <w:r>
-        <w:rPr>
-          <w:rtl w:val="0"/>
-        </w:rPr>
-      </w:r>
-    </w:p>
-    <w:p>
-      <w:pPr>
-        <w:spacing w:after="0" w:before="0" w:line="259" w:lineRule="auto"/>
-        <w:ind w:left="1417.3228346456694" w:right="1184.8818897637811" w:firstLine="0"/>
-        <w:contextualSpacing w:val="0"/>
-        <w:jc w:val="left"/>
-        <w:rPr>
-          <w:rFonts w:ascii="Calibri" w:cs="Calibri" w:eastAsia="Calibri" w:hAnsi="Calibri"/>
-          <w:b w:val="1"/>
-          <w:color w:val="000000"/>
-          <w:sz w:val="28"/>
-          <w:szCs w:val="28"/>
-          <w:u w:val="single"/>
-          <w:shd w:fill="auto" w:val="clear"/>
-          <w:vertAlign w:val="baseline"/>
-        </w:rPr>
-      </w:pPr>
-      <w:r>
-        <w:rPr>
-          <w:rFonts w:ascii="Calibri" w:cs="Calibri" w:eastAsia="Calibri" w:hAnsi="Calibri"/>
-          <w:b w:val="1"/>
-          <w:color w:val="000000"/>
-          <w:sz w:val="28"/>
-          <w:szCs w:val="28"/>
-          <w:u w:val="single"/>
-          <w:shd w:fill="auto" w:val="clear"/>
-          <w:vertAlign w:val="baseline"/>
-          <w:rtl w:val="0"/>
-        </w:rPr>
-        <w:t xml:space="preserve">Military Service</w:t>
-      </w:r>
-    </w:p>
-    <w:p>
-      <w:pPr>
-        <w:spacing w:after="0" w:before="0" w:line="259" w:lineRule="auto"/>
-        <w:ind w:left="1417.3228346456694" w:right="1184.8818897637811" w:firstLine="0"/>
-        <w:contextualSpacing w:val="0"/>
-        <w:jc w:val="left"/>
-        <w:rPr>
-          <w:rFonts w:ascii="Calibri" w:cs="Calibri" w:eastAsia="Calibri" w:hAnsi="Calibri"/>
-          <w:sz w:val="28"/>
-          <w:szCs w:val="28"/>
-        </w:rPr>
-      </w:pPr>
-      <w:r>
-        <w:rPr>
-          <w:rFonts w:ascii="Calibri" w:cs="Calibri" w:eastAsia="Calibri" w:hAnsi="Calibri"/>
-          <w:i w:val="1"/>
-          <w:color w:val="000000"/>
-          <w:sz w:val="28"/>
-          <w:szCs w:val="28"/>
-          <w:shd w:fill="auto" w:val="clear"/>
-          <w:vertAlign w:val="baseline"/>
-          <w:rtl w:val="0"/>
-        </w:rPr>
         <w:t xml:space="preserve">2008 - 2011 </w:t>
       </w:r>
       <w:r>
@@ -1010,7 +1010,28 @@
           <w:vertAlign w:val="baseline"/>
           <w:rtl w:val="0"/>
         </w:rPr>
-        <w:t xml:space="preserve">| Squad commander and warrior in Kfir brigade.</w:t>
+        <w:t xml:space="preserve">| C</w:t>
+      </w:r>
+      <w:r>
+        <w:rPr>
+          <w:rFonts w:ascii="Calibri" w:cs="Calibri" w:eastAsia="Calibri" w:hAnsi="Calibri"/>
+          <w:sz w:val="28"/>
+          <w:szCs w:val="28"/>
+          <w:rtl w:val="0"/>
+        </w:rPr>
+        <w:t xml:space="preserve">ombat c</w:t>
+      </w:r>
+      <w:r>
+        <w:rPr>
+          <w:rFonts w:ascii="Calibri" w:cs="Calibri" w:eastAsia="Calibri" w:hAnsi="Calibri"/>
+          <w:color w:val="000000"/>
+          <w:sz w:val="28"/>
+          <w:szCs w:val="28"/>
+          <w:shd w:fill="auto" w:val="clear"/>
+          <w:vertAlign w:val="baseline"/>
+          <w:rtl w:val="0"/>
+        </w:rPr>
+        <w:t xml:space="preserve">ommander in Kfir brigade.</w:t>
       </w:r>
       <w:r>
         <w:rPr>

</xml_diff>